<commit_message>
Update date and add affiliation
</commit_message>
<xml_diff>
--- a/Selected_biotic_stress_of_rice_maps_for_IND.docx
+++ b/Selected_biotic_stress_of_rice_maps_for_IND.docx
@@ -71,13 +71,67 @@
       <w:r>
         <w:t xml:space="preserve">Sparks</w:t>
       </w:r>
+      <w:r>
+        <w:t xml:space="preserve"> </w:t>
+      </w:r>
+      <w:r>
+        <w:t xml:space="preserve">-</w:t>
+      </w:r>
+      <w:r>
+        <w:t xml:space="preserve"> </w:t>
+      </w:r>
+      <w:r>
+        <w:t xml:space="preserve">Centre</w:t>
+      </w:r>
+      <w:r>
+        <w:t xml:space="preserve"> </w:t>
+      </w:r>
+      <w:r>
+        <w:t xml:space="preserve">for</w:t>
+      </w:r>
+      <w:r>
+        <w:t xml:space="preserve"> </w:t>
+      </w:r>
+      <w:r>
+        <w:t xml:space="preserve">Crop</w:t>
+      </w:r>
+      <w:r>
+        <w:t xml:space="preserve"> </w:t>
+      </w:r>
+      <w:r>
+        <w:t xml:space="preserve">Health,</w:t>
+      </w:r>
+      <w:r>
+        <w:t xml:space="preserve"> </w:t>
+      </w:r>
+      <w:r>
+        <w:t xml:space="preserve">University</w:t>
+      </w:r>
+      <w:r>
+        <w:t xml:space="preserve"> </w:t>
+      </w:r>
+      <w:r>
+        <w:t xml:space="preserve">of</w:t>
+      </w:r>
+      <w:r>
+        <w:t xml:space="preserve"> </w:t>
+      </w:r>
+      <w:r>
+        <w:t xml:space="preserve">Southern</w:t>
+      </w:r>
+      <w:r>
+        <w:t xml:space="preserve"> </w:t>
+      </w:r>
+      <w:r>
+        <w:t xml:space="preserve">Queensland</w:t>
+      </w:r>
     </w:p>
     <w:p>
       <w:pPr>
         <w:pStyle w:val="Date"/>
       </w:pPr>
       <w:r>
-        <w:t xml:space="preserve">25</w:t>
+        <w:t xml:space="preserve">26</w:t>
       </w:r>
       <w:r>
         <w:t xml:space="preserve"> </w:t>
@@ -11576,7 +11630,7 @@
     </w:lvl>
   </w:abstractNum>
   <w:abstractNum w:abstractNumId="990">
-    <w:nsid w:val="6b0c4a78"/>
+    <w:nsid w:val="77b0d88e"/>
     <w:multiLevelType w:val="multilevel"/>
     <w:lvl w:ilvl="0">
       <w:numFmt w:val="bullet"/>

</xml_diff>